<commit_message>
Appended answers to homework questions
</commit_message>
<xml_diff>
--- a/Lectures/week1/homework/Week1_Homework.docx
+++ b/Lectures/week1/homework/Week1_Homework.docx
@@ -166,6 +166,9 @@
         <w:ind w:left="720"/>
       </w:pPr>
       <w:r>
+        <w:rPr>
+          <w:noProof/>
+        </w:rPr>
         <w:drawing>
           <wp:inline distT="0" distB="0" distL="0" distR="0" wp14:anchorId="3852BF15" wp14:editId="5979629E">
             <wp:extent cx="4820323" cy="2400635"/>
@@ -203,6 +206,9 @@
         </w:drawing>
       </w:r>
       <w:r>
+        <w:rPr>
+          <w:noProof/>
+        </w:rPr>
         <w:drawing>
           <wp:inline distT="0" distB="0" distL="0" distR="0" wp14:anchorId="12E8BD7E" wp14:editId="05BA4239">
             <wp:extent cx="4906060" cy="400106"/>
@@ -240,6 +246,9 @@
         </w:drawing>
       </w:r>
       <w:r>
+        <w:rPr>
+          <w:noProof/>
+        </w:rPr>
         <w:drawing>
           <wp:inline distT="0" distB="0" distL="0" distR="0" wp14:anchorId="74D2E2E7" wp14:editId="5957A0D1">
             <wp:extent cx="5210902" cy="1848108"/>
@@ -282,6 +291,9 @@
         <w:ind w:left="720"/>
       </w:pPr>
       <w:r>
+        <w:rPr>
+          <w:noProof/>
+        </w:rPr>
         <w:lastRenderedPageBreak/>
         <w:drawing>
           <wp:inline distT="0" distB="0" distL="0" distR="0" wp14:anchorId="54E31CC4" wp14:editId="27D36EEF">
@@ -506,6 +518,23 @@
         <w:t>Why did we see merge conflicts? Answer below.</w:t>
       </w:r>
     </w:p>
+    <w:p>
+      <w:pPr>
+        <w:ind w:left="720"/>
+        <w:rPr>
+          <w:b/>
+          <w:bCs/>
+        </w:rPr>
+      </w:pPr>
+      <w:r>
+        <w:rPr>
+          <w:b/>
+          <w:bCs/>
+          <w:shd w:val="clear" w:color="auto" w:fill="FFE599"/>
+        </w:rPr>
+        <w:t>I didn’t see any merge conflicts.</w:t>
+      </w:r>
+    </w:p>
     <w:p/>
     <w:p>
       <w:pPr>
@@ -532,6 +561,23 @@
         <w:t>What is your remote name? Answer below.</w:t>
       </w:r>
     </w:p>
+    <w:p>
+      <w:pPr>
+        <w:ind w:left="720"/>
+        <w:rPr>
+          <w:b/>
+          <w:bCs/>
+        </w:rPr>
+      </w:pPr>
+      <w:r>
+        <w:rPr>
+          <w:b/>
+          <w:bCs/>
+          <w:shd w:val="clear" w:color="auto" w:fill="FFE599"/>
+        </w:rPr>
+        <w:t>Origin</w:t>
+      </w:r>
+    </w:p>
     <w:p/>
     <w:p>
       <w:pPr>
@@ -548,6 +594,23 @@
           <w:shd w:val="clear" w:color="auto" w:fill="FFF2CC"/>
         </w:rPr>
         <w:t>Paste the command you ran below.</w:t>
+      </w:r>
+    </w:p>
+    <w:p>
+      <w:pPr>
+        <w:ind w:left="720"/>
+        <w:rPr>
+          <w:b/>
+          <w:bCs/>
+        </w:rPr>
+      </w:pPr>
+      <w:r>
+        <w:rPr>
+          <w:b/>
+          <w:bCs/>
+          <w:shd w:val="clear" w:color="auto" w:fill="FFF2CC"/>
+        </w:rPr>
+        <w:t>cd ~</w:t>
       </w:r>
     </w:p>
     <w:p>

</xml_diff>